<commit_message>
Agregando resumenes y archivos
</commit_message>
<xml_diff>
--- a/Lic Tecnologia/Legislacion Aplicada en la tecnologia/Examenes/Examen 2/MODELO 2do PARCIAL LEGISLACION.docx
+++ b/Lic Tecnologia/Legislacion Aplicada en la tecnologia/Examenes/Examen 2/MODELO 2do PARCIAL LEGISLACION.docx
@@ -1,6 +1,6 @@
 
 <file path=word/document.xml><?xml version="1.0" encoding="utf-8"?>
-<w:document xmlns:wpc="http://schemas.microsoft.com/office/word/2010/wordprocessingCanvas" xmlns:cx="http://schemas.microsoft.com/office/drawing/2014/chartex" xmlns:cx1="http://schemas.microsoft.com/office/drawing/2015/9/8/chartex" xmlns:cx2="http://schemas.microsoft.com/office/drawing/2015/10/21/chartex" xmlns:cx3="http://schemas.microsoft.com/office/drawing/2016/5/9/chartex" xmlns:cx4="http://schemas.microsoft.com/office/drawing/2016/5/10/chartex" xmlns:cx5="http://schemas.microsoft.com/office/drawing/2016/5/11/chartex" xmlns:cx6="http://schemas.microsoft.com/office/drawing/2016/5/12/chartex" xmlns:cx7="http://schemas.microsoft.com/office/drawing/2016/5/13/chartex" xmlns:cx8="http://schemas.microsoft.com/office/drawing/2016/5/14/chartex" xmlns:mc="http://schemas.openxmlformats.org/markup-compatibility/2006" xmlns:aink="http://schemas.microsoft.com/office/drawing/2016/ink" xmlns:am3d="http://schemas.microsoft.com/office/drawing/2017/model3d" xmlns:o="urn:schemas-microsoft-com:office:office" xmlns:oel="http://schemas.microsoft.com/office/2019/extlst" xmlns:r="http://schemas.openxmlformats.org/officeDocument/2006/relationships" xmlns:m="http://schemas.openxmlformats.org/officeDocument/2006/math" xmlns:v="urn:schemas-microsoft-com:vml" xmlns:wp14="http://schemas.microsoft.com/office/word/2010/wordprocessingDrawing" xmlns:wp="http://schemas.openxmlformats.org/drawingml/2006/wordprocessingDrawing" xmlns:w10="urn:schemas-microsoft-com:office:word" xmlns:w="http://schemas.openxmlformats.org/wordprocessingml/2006/main" xmlns:w14="http://schemas.microsoft.com/office/word/2010/wordml" xmlns:w15="http://schemas.microsoft.com/office/word/2012/wordml" xmlns:w16cex="http://schemas.microsoft.com/office/word/2018/wordml/cex" xmlns:w16cid="http://schemas.microsoft.com/office/word/2016/wordml/cid" xmlns:w16="http://schemas.microsoft.com/office/word/2018/wordml" xmlns:w16sdtdh="http://schemas.microsoft.com/office/word/2020/wordml/sdtdatahash" xmlns:w16se="http://schemas.microsoft.com/office/word/2015/wordml/symex" xmlns:wpg="http://schemas.microsoft.com/office/word/2010/wordprocessingGroup" xmlns:wpi="http://schemas.microsoft.com/office/word/2010/wordprocessingInk" xmlns:wne="http://schemas.microsoft.com/office/word/2006/wordml" xmlns:wps="http://schemas.microsoft.com/office/word/2010/wordprocessingShape" mc:Ignorable="w14 w15 w16se w16cid w16 w16cex w16sdtdh wp14">
+<w:document xmlns:wpc="http://schemas.microsoft.com/office/word/2010/wordprocessingCanvas" xmlns:cx="http://schemas.microsoft.com/office/drawing/2014/chartex" xmlns:cx1="http://schemas.microsoft.com/office/drawing/2015/9/8/chartex" xmlns:cx2="http://schemas.microsoft.com/office/drawing/2015/10/21/chartex" xmlns:cx3="http://schemas.microsoft.com/office/drawing/2016/5/9/chartex" xmlns:cx4="http://schemas.microsoft.com/office/drawing/2016/5/10/chartex" xmlns:cx5="http://schemas.microsoft.com/office/drawing/2016/5/11/chartex" xmlns:cx6="http://schemas.microsoft.com/office/drawing/2016/5/12/chartex" xmlns:cx7="http://schemas.microsoft.com/office/drawing/2016/5/13/chartex" xmlns:cx8="http://schemas.microsoft.com/office/drawing/2016/5/14/chartex" xmlns:mc="http://schemas.openxmlformats.org/markup-compatibility/2006" xmlns:aink="http://schemas.microsoft.com/office/drawing/2016/ink" xmlns:am3d="http://schemas.microsoft.com/office/drawing/2017/model3d" xmlns:o="urn:schemas-microsoft-com:office:office" xmlns:oel="http://schemas.microsoft.com/office/2019/extlst" xmlns:r="http://schemas.openxmlformats.org/officeDocument/2006/relationships" xmlns:m="http://schemas.openxmlformats.org/officeDocument/2006/math" xmlns:v="urn:schemas-microsoft-com:vml" xmlns:wp14="http://schemas.microsoft.com/office/word/2010/wordprocessingDrawing" xmlns:wp="http://schemas.openxmlformats.org/drawingml/2006/wordprocessingDrawing" xmlns:w10="urn:schemas-microsoft-com:office:word" xmlns:w="http://schemas.openxmlformats.org/wordprocessingml/2006/main" xmlns:w14="http://schemas.microsoft.com/office/word/2010/wordml" xmlns:w15="http://schemas.microsoft.com/office/word/2012/wordml" xmlns:w16cex="http://schemas.microsoft.com/office/word/2018/wordml/cex" xmlns:w16cid="http://schemas.microsoft.com/office/word/2016/wordml/cid" xmlns:w16="http://schemas.microsoft.com/office/word/2018/wordml" xmlns:w16du="http://schemas.microsoft.com/office/word/2023/wordml/word16du" xmlns:w16sdtdh="http://schemas.microsoft.com/office/word/2020/wordml/sdtdatahash" xmlns:w16sdtfl="http://schemas.microsoft.com/office/word/2024/wordml/sdtformatlock" xmlns:w16se="http://schemas.microsoft.com/office/word/2015/wordml/symex" xmlns:wpg="http://schemas.microsoft.com/office/word/2010/wordprocessingGroup" xmlns:wpi="http://schemas.microsoft.com/office/word/2010/wordprocessingInk" xmlns:wne="http://schemas.microsoft.com/office/word/2006/wordml" xmlns:wps="http://schemas.microsoft.com/office/word/2010/wordprocessingShape" mc:Ignorable="w14 w15 w16se w16cid w16 w16cex w16sdtdh w16sdtfl w16du wp14">
   <w:body>
     <w:p>
       <w:pPr>
@@ -479,8 +479,6 @@
           <w:highlight w:val="magenta"/>
         </w:rPr>
       </w:pPr>
-      <w:commentRangeStart w:id="0"/>
-      <w:commentRangeStart w:id="1"/>
       <w:r>
         <w:rPr>
           <w:sz w:val="18"/>
@@ -489,82 +487,164 @@
         </w:rPr>
         <w:t>Formales y no Formales</w:t>
       </w:r>
-      <w:commentRangeEnd w:id="0"/>
+    </w:p>
+    <w:p>
+      <w:pPr>
+        <w:pStyle w:val="Prrafodelista"/>
+        <w:numPr>
+          <w:ilvl w:val="0"/>
+          <w:numId w:val="30"/>
+        </w:numPr>
+        <w:rPr>
+          <w:sz w:val="18"/>
+          <w:szCs w:val="18"/>
+        </w:rPr>
+      </w:pPr>
+      <w:r>
+        <w:rPr>
+          <w:sz w:val="18"/>
+          <w:szCs w:val="18"/>
+        </w:rPr>
+        <w:t xml:space="preserve">Legales e ilegales </w:t>
+      </w:r>
+    </w:p>
+    <w:p>
+      <w:pPr>
+        <w:pStyle w:val="Prrafodelista"/>
+        <w:numPr>
+          <w:ilvl w:val="0"/>
+          <w:numId w:val="30"/>
+        </w:numPr>
+        <w:rPr>
+          <w:sz w:val="18"/>
+          <w:szCs w:val="18"/>
+        </w:rPr>
+      </w:pPr>
+      <w:r>
+        <w:rPr>
+          <w:sz w:val="18"/>
+          <w:szCs w:val="18"/>
+        </w:rPr>
+        <w:t>Correctos e incorrectos</w:t>
+      </w:r>
+    </w:p>
+    <w:p>
+      <w:pPr>
+        <w:pStyle w:val="Prrafodelista"/>
+        <w:numPr>
+          <w:ilvl w:val="0"/>
+          <w:numId w:val="30"/>
+        </w:numPr>
+        <w:rPr>
+          <w:sz w:val="18"/>
+          <w:szCs w:val="18"/>
+        </w:rPr>
+      </w:pPr>
+      <w:r>
+        <w:rPr>
+          <w:sz w:val="18"/>
+          <w:szCs w:val="18"/>
+        </w:rPr>
+        <w:t>Voluntarios e involuntarios</w:t>
+      </w:r>
       <w:r>
         <w:rPr>
           <w:sz w:val="16"/>
           <w:szCs w:val="16"/>
         </w:rPr>
-        <w:commentReference w:id="0"/>
-      </w:r>
-      <w:commentRangeEnd w:id="1"/>
-      <w:r>
-        <w:rPr>
-          <w:rStyle w:val="Refdecomentario"/>
-          <w:sz w:val="10"/>
-          <w:szCs w:val="10"/>
-        </w:rPr>
-        <w:commentReference w:id="1"/>
-      </w:r>
-    </w:p>
-    <w:p>
-      <w:pPr>
-        <w:pStyle w:val="Prrafodelista"/>
-        <w:numPr>
-          <w:ilvl w:val="0"/>
-          <w:numId w:val="30"/>
-        </w:numPr>
-        <w:rPr>
-          <w:sz w:val="18"/>
-          <w:szCs w:val="18"/>
-        </w:rPr>
-      </w:pPr>
-      <w:r>
-        <w:rPr>
-          <w:sz w:val="18"/>
-          <w:szCs w:val="18"/>
-        </w:rPr>
-        <w:t xml:space="preserve">Legales e ilegales </w:t>
-      </w:r>
-    </w:p>
-    <w:p>
-      <w:pPr>
-        <w:pStyle w:val="Prrafodelista"/>
-        <w:numPr>
-          <w:ilvl w:val="0"/>
-          <w:numId w:val="30"/>
-        </w:numPr>
-        <w:rPr>
-          <w:sz w:val="18"/>
-          <w:szCs w:val="18"/>
-        </w:rPr>
-      </w:pPr>
-      <w:r>
-        <w:rPr>
-          <w:sz w:val="18"/>
-          <w:szCs w:val="18"/>
-        </w:rPr>
-        <w:t>Correctos e incorrectos</w:t>
-      </w:r>
-    </w:p>
-    <w:p>
-      <w:pPr>
-        <w:pStyle w:val="Prrafodelista"/>
-        <w:numPr>
-          <w:ilvl w:val="0"/>
-          <w:numId w:val="30"/>
-        </w:numPr>
-        <w:rPr>
-          <w:sz w:val="18"/>
-          <w:szCs w:val="18"/>
-        </w:rPr>
-      </w:pPr>
-      <w:r>
-        <w:rPr>
-          <w:sz w:val="18"/>
-          <w:szCs w:val="18"/>
-        </w:rPr>
-        <w:t>Voluntarios e involuntarios</w:t>
+        <w:br/>
+      </w:r>
+    </w:p>
+    <w:p>
+      <w:pPr>
+        <w:pStyle w:val="Prrafodelista"/>
+        <w:numPr>
+          <w:ilvl w:val="0"/>
+          <w:numId w:val="35"/>
+        </w:numPr>
+        <w:rPr>
+          <w:b/>
+          <w:bCs/>
+          <w:sz w:val="18"/>
+          <w:szCs w:val="18"/>
+        </w:rPr>
+      </w:pPr>
+      <w:r>
+        <w:rPr>
+          <w:b/>
+          <w:bCs/>
+          <w:sz w:val="18"/>
+          <w:szCs w:val="18"/>
+        </w:rPr>
+        <w:t xml:space="preserve">El principio de libertad de </w:t>
+      </w:r>
+      <w:r>
+        <w:rPr>
+          <w:b/>
+          <w:bCs/>
+          <w:sz w:val="18"/>
+          <w:szCs w:val="18"/>
+        </w:rPr>
+        <w:t>contratación</w:t>
+      </w:r>
+      <w:r>
+        <w:rPr>
+          <w:b/>
+          <w:bCs/>
+          <w:sz w:val="18"/>
+          <w:szCs w:val="18"/>
+        </w:rPr>
+        <w:t>, según el cual las partes son libres para celebrar un contrato y determinar su contenido es abs</w:t>
+      </w:r>
+      <w:r>
+        <w:rPr>
+          <w:b/>
+          <w:bCs/>
+          <w:sz w:val="18"/>
+          <w:szCs w:val="18"/>
+        </w:rPr>
+        <w:t xml:space="preserve">oluto. </w:t>
+      </w:r>
+    </w:p>
+    <w:p>
+      <w:pPr>
+        <w:pStyle w:val="Prrafodelista"/>
+        <w:numPr>
+          <w:ilvl w:val="0"/>
+          <w:numId w:val="29"/>
+        </w:numPr>
+        <w:rPr>
+          <w:sz w:val="18"/>
+          <w:szCs w:val="18"/>
+        </w:rPr>
+      </w:pPr>
+      <w:r>
+        <w:rPr>
+          <w:sz w:val="18"/>
+          <w:szCs w:val="18"/>
+        </w:rPr>
+        <w:t>Verdadero</w:t>
+      </w:r>
+    </w:p>
+    <w:p>
+      <w:pPr>
+        <w:pStyle w:val="Prrafodelista"/>
+        <w:numPr>
+          <w:ilvl w:val="0"/>
+          <w:numId w:val="29"/>
+        </w:numPr>
+        <w:rPr>
+          <w:sz w:val="18"/>
+          <w:szCs w:val="18"/>
+        </w:rPr>
+      </w:pPr>
+      <w:r>
+        <w:rPr>
+          <w:sz w:val="18"/>
+          <w:szCs w:val="18"/>
+          <w:highlight w:val="magenta"/>
+        </w:rPr>
+        <w:t>Falso</w:t>
       </w:r>
       <w:r>
         <w:rPr>
@@ -595,75 +675,109 @@
           <w:sz w:val="18"/>
           <w:szCs w:val="18"/>
         </w:rPr>
-        <w:t xml:space="preserve">El principio de libertad de </w:t>
-      </w:r>
-      <w:r>
-        <w:rPr>
-          <w:b/>
-          <w:bCs/>
-          <w:sz w:val="18"/>
-          <w:szCs w:val="18"/>
-        </w:rPr>
-        <w:t>contratación</w:t>
-      </w:r>
-      <w:r>
-        <w:rPr>
-          <w:b/>
-          <w:bCs/>
-          <w:sz w:val="18"/>
-          <w:szCs w:val="18"/>
-        </w:rPr>
-        <w:t>, según el cual las partes son libres para celebrar un contrato y determinar su contenido es abs</w:t>
-      </w:r>
-      <w:r>
-        <w:rPr>
-          <w:b/>
-          <w:bCs/>
-          <w:sz w:val="18"/>
-          <w:szCs w:val="18"/>
-        </w:rPr>
-        <w:t xml:space="preserve">oluto. </w:t>
-      </w:r>
-    </w:p>
-    <w:p>
-      <w:pPr>
-        <w:pStyle w:val="Prrafodelista"/>
-        <w:numPr>
-          <w:ilvl w:val="0"/>
-          <w:numId w:val="29"/>
-        </w:numPr>
-        <w:rPr>
-          <w:sz w:val="18"/>
-          <w:szCs w:val="18"/>
-        </w:rPr>
-      </w:pPr>
-      <w:r>
-        <w:rPr>
-          <w:sz w:val="18"/>
-          <w:szCs w:val="18"/>
-        </w:rPr>
-        <w:t>Verdadero</w:t>
-      </w:r>
-    </w:p>
-    <w:p>
-      <w:pPr>
-        <w:pStyle w:val="Prrafodelista"/>
-        <w:numPr>
-          <w:ilvl w:val="0"/>
-          <w:numId w:val="29"/>
-        </w:numPr>
-        <w:rPr>
-          <w:sz w:val="18"/>
-          <w:szCs w:val="18"/>
-        </w:rPr>
-      </w:pPr>
-      <w:r>
-        <w:rPr>
-          <w:sz w:val="18"/>
-          <w:szCs w:val="18"/>
-          <w:highlight w:val="magenta"/>
-        </w:rPr>
-        <w:t>Falso</w:t>
+        <w:t>La falta de causa en un contrato da lugar, según los casos, a:</w:t>
+      </w:r>
+    </w:p>
+    <w:p>
+      <w:pPr>
+        <w:pStyle w:val="Prrafodelista"/>
+        <w:numPr>
+          <w:ilvl w:val="0"/>
+          <w:numId w:val="27"/>
+        </w:numPr>
+        <w:rPr>
+          <w:sz w:val="18"/>
+          <w:szCs w:val="18"/>
+          <w:highlight w:val="yellow"/>
+        </w:rPr>
+      </w:pPr>
+      <w:r>
+        <w:rPr>
+          <w:sz w:val="18"/>
+          <w:szCs w:val="18"/>
+          <w:highlight w:val="yellow"/>
+        </w:rPr>
+        <w:t>Nulidad del contrato.</w:t>
+      </w:r>
+    </w:p>
+    <w:p>
+      <w:pPr>
+        <w:pStyle w:val="Prrafodelista"/>
+        <w:numPr>
+          <w:ilvl w:val="0"/>
+          <w:numId w:val="27"/>
+        </w:numPr>
+        <w:rPr>
+          <w:sz w:val="18"/>
+          <w:szCs w:val="18"/>
+        </w:rPr>
+      </w:pPr>
+      <w:r>
+        <w:rPr>
+          <w:sz w:val="18"/>
+          <w:szCs w:val="18"/>
+        </w:rPr>
+        <w:t xml:space="preserve">Adecuación del contrato </w:t>
+      </w:r>
+    </w:p>
+    <w:p>
+      <w:pPr>
+        <w:pStyle w:val="Prrafodelista"/>
+        <w:numPr>
+          <w:ilvl w:val="0"/>
+          <w:numId w:val="27"/>
+        </w:numPr>
+        <w:rPr>
+          <w:sz w:val="18"/>
+          <w:szCs w:val="18"/>
+        </w:rPr>
+      </w:pPr>
+      <w:r>
+        <w:rPr>
+          <w:sz w:val="18"/>
+          <w:szCs w:val="18"/>
+        </w:rPr>
+        <w:t>Extinción del contrato</w:t>
+      </w:r>
+    </w:p>
+    <w:p>
+      <w:pPr>
+        <w:pStyle w:val="Prrafodelista"/>
+        <w:numPr>
+          <w:ilvl w:val="0"/>
+          <w:numId w:val="27"/>
+        </w:numPr>
+        <w:rPr>
+          <w:sz w:val="18"/>
+          <w:szCs w:val="18"/>
+        </w:rPr>
+      </w:pPr>
+      <w:r>
+        <w:rPr>
+          <w:sz w:val="18"/>
+          <w:szCs w:val="18"/>
+        </w:rPr>
+        <w:t>A, b y c son correctas</w:t>
+      </w:r>
+    </w:p>
+    <w:p>
+      <w:pPr>
+        <w:pStyle w:val="Prrafodelista"/>
+        <w:numPr>
+          <w:ilvl w:val="0"/>
+          <w:numId w:val="27"/>
+        </w:numPr>
+        <w:rPr>
+          <w:sz w:val="18"/>
+          <w:szCs w:val="18"/>
+        </w:rPr>
+      </w:pPr>
+      <w:r>
+        <w:rPr>
+          <w:sz w:val="18"/>
+          <w:szCs w:val="18"/>
+        </w:rPr>
+        <w:t>Ninguna de las respuestas es correcta</w:t>
       </w:r>
       <w:r>
         <w:rPr>
@@ -694,109 +808,48 @@
           <w:sz w:val="18"/>
           <w:szCs w:val="18"/>
         </w:rPr>
-        <w:t>La falta de causa en un contrato da lugar, según los casos, a:</w:t>
-      </w:r>
-    </w:p>
-    <w:p>
-      <w:pPr>
-        <w:pStyle w:val="Prrafodelista"/>
-        <w:numPr>
-          <w:ilvl w:val="0"/>
-          <w:numId w:val="27"/>
-        </w:numPr>
+        <w:t>Conforme la teoría de la libertad de contratar, las partes pueden realizar un contrato sobre un objeto imposible:</w:t>
+      </w:r>
+    </w:p>
+    <w:p>
+      <w:pPr>
+        <w:pStyle w:val="Prrafodelista"/>
+        <w:numPr>
+          <w:ilvl w:val="0"/>
+          <w:numId w:val="26"/>
+        </w:numPr>
+        <w:rPr>
+          <w:sz w:val="18"/>
+          <w:szCs w:val="18"/>
+        </w:rPr>
+      </w:pPr>
+      <w:r>
+        <w:rPr>
+          <w:sz w:val="18"/>
+          <w:szCs w:val="18"/>
+        </w:rPr>
+        <w:t xml:space="preserve">Verdadero </w:t>
+      </w:r>
+    </w:p>
+    <w:p>
+      <w:pPr>
+        <w:pStyle w:val="Prrafodelista"/>
+        <w:numPr>
+          <w:ilvl w:val="0"/>
+          <w:numId w:val="26"/>
+        </w:numPr>
+        <w:rPr>
+          <w:sz w:val="18"/>
+          <w:szCs w:val="18"/>
+        </w:rPr>
+      </w:pPr>
+      <w:r>
         <w:rPr>
           <w:sz w:val="18"/>
           <w:szCs w:val="18"/>
           <w:highlight w:val="yellow"/>
         </w:rPr>
-      </w:pPr>
-      <w:r>
-        <w:rPr>
-          <w:sz w:val="18"/>
-          <w:szCs w:val="18"/>
-          <w:highlight w:val="yellow"/>
-        </w:rPr>
-        <w:t>Nulidad del contrato.</w:t>
-      </w:r>
-    </w:p>
-    <w:p>
-      <w:pPr>
-        <w:pStyle w:val="Prrafodelista"/>
-        <w:numPr>
-          <w:ilvl w:val="0"/>
-          <w:numId w:val="27"/>
-        </w:numPr>
-        <w:rPr>
-          <w:sz w:val="18"/>
-          <w:szCs w:val="18"/>
-        </w:rPr>
-      </w:pPr>
-      <w:r>
-        <w:rPr>
-          <w:sz w:val="18"/>
-          <w:szCs w:val="18"/>
-        </w:rPr>
-        <w:t xml:space="preserve">Adecuación del contrato </w:t>
-      </w:r>
-    </w:p>
-    <w:p>
-      <w:pPr>
-        <w:pStyle w:val="Prrafodelista"/>
-        <w:numPr>
-          <w:ilvl w:val="0"/>
-          <w:numId w:val="27"/>
-        </w:numPr>
-        <w:rPr>
-          <w:sz w:val="18"/>
-          <w:szCs w:val="18"/>
-        </w:rPr>
-      </w:pPr>
-      <w:r>
-        <w:rPr>
-          <w:sz w:val="18"/>
-          <w:szCs w:val="18"/>
-        </w:rPr>
-        <w:t>Extinción del contrato</w:t>
-      </w:r>
-    </w:p>
-    <w:p>
-      <w:pPr>
-        <w:pStyle w:val="Prrafodelista"/>
-        <w:numPr>
-          <w:ilvl w:val="0"/>
-          <w:numId w:val="27"/>
-        </w:numPr>
-        <w:rPr>
-          <w:sz w:val="18"/>
-          <w:szCs w:val="18"/>
-        </w:rPr>
-      </w:pPr>
-      <w:r>
-        <w:rPr>
-          <w:sz w:val="18"/>
-          <w:szCs w:val="18"/>
-        </w:rPr>
-        <w:t>A, b y c son correctas</w:t>
-      </w:r>
-    </w:p>
-    <w:p>
-      <w:pPr>
-        <w:pStyle w:val="Prrafodelista"/>
-        <w:numPr>
-          <w:ilvl w:val="0"/>
-          <w:numId w:val="27"/>
-        </w:numPr>
-        <w:rPr>
-          <w:sz w:val="18"/>
-          <w:szCs w:val="18"/>
-        </w:rPr>
-      </w:pPr>
-      <w:r>
-        <w:rPr>
-          <w:sz w:val="18"/>
-          <w:szCs w:val="18"/>
-        </w:rPr>
-        <w:t>Ninguna de las respuestas es correcta</w:t>
+        <w:t>Falso</w:t>
       </w:r>
       <w:r>
         <w:rPr>
@@ -827,134 +880,134 @@
           <w:sz w:val="18"/>
           <w:szCs w:val="18"/>
         </w:rPr>
-        <w:t>Conforme la teoría de la libertad de contratar, las partes pueden realizar un contrato sobre un objeto imposible:</w:t>
-      </w:r>
-    </w:p>
-    <w:p>
-      <w:pPr>
-        <w:pStyle w:val="Prrafodelista"/>
-        <w:numPr>
-          <w:ilvl w:val="0"/>
-          <w:numId w:val="26"/>
-        </w:numPr>
-        <w:rPr>
-          <w:sz w:val="18"/>
-          <w:szCs w:val="18"/>
-        </w:rPr>
-      </w:pPr>
-      <w:r>
-        <w:rPr>
-          <w:sz w:val="18"/>
-          <w:szCs w:val="18"/>
-        </w:rPr>
-        <w:t xml:space="preserve">Verdadero </w:t>
-      </w:r>
-    </w:p>
-    <w:p>
-      <w:pPr>
-        <w:pStyle w:val="Prrafodelista"/>
-        <w:numPr>
-          <w:ilvl w:val="0"/>
-          <w:numId w:val="26"/>
-        </w:numPr>
-        <w:rPr>
-          <w:sz w:val="18"/>
-          <w:szCs w:val="18"/>
-        </w:rPr>
-      </w:pPr>
-      <w:r>
-        <w:rPr>
-          <w:sz w:val="18"/>
-          <w:szCs w:val="18"/>
-          <w:highlight w:val="yellow"/>
-        </w:rPr>
-        <w:t>Falso</w:t>
+        <w:t xml:space="preserve">Las partes siempre pueden elegir la forma </w:t>
       </w:r>
       <w:r>
         <w:rPr>
           <w:sz w:val="16"/>
           <w:szCs w:val="16"/>
         </w:rPr>
-        <w:br/>
-      </w:r>
-    </w:p>
-    <w:p>
-      <w:pPr>
-        <w:pStyle w:val="Prrafodelista"/>
-        <w:numPr>
-          <w:ilvl w:val="0"/>
-          <w:numId w:val="35"/>
-        </w:numPr>
-        <w:rPr>
-          <w:b/>
-          <w:bCs/>
-          <w:sz w:val="18"/>
-          <w:szCs w:val="18"/>
-        </w:rPr>
-      </w:pPr>
-      <w:r>
-        <w:rPr>
-          <w:b/>
-          <w:bCs/>
-          <w:sz w:val="18"/>
-          <w:szCs w:val="18"/>
-        </w:rPr>
-        <w:t xml:space="preserve">Las partes siempre pueden elegir la forma </w:t>
+        <w:tab/>
+      </w:r>
+      <w:r>
+        <w:rPr>
+          <w:b/>
+          <w:bCs/>
+          <w:sz w:val="18"/>
+          <w:szCs w:val="18"/>
+        </w:rPr>
+        <w:t>en la que se instrumentará el acto jurídico que pretenden celebrar, sea cual fuere el mismo, en virtud del Principio de Libertad de Formas.</w:t>
+      </w:r>
+    </w:p>
+    <w:p>
+      <w:pPr>
+        <w:pStyle w:val="Prrafodelista"/>
+        <w:numPr>
+          <w:ilvl w:val="0"/>
+          <w:numId w:val="25"/>
+        </w:numPr>
+        <w:rPr>
+          <w:sz w:val="18"/>
+          <w:szCs w:val="18"/>
+        </w:rPr>
+      </w:pPr>
+      <w:r>
+        <w:rPr>
+          <w:sz w:val="18"/>
+          <w:szCs w:val="18"/>
+        </w:rPr>
+        <w:t>Verdadero</w:t>
+      </w:r>
+    </w:p>
+    <w:p>
+      <w:pPr>
+        <w:pStyle w:val="Prrafodelista"/>
+        <w:numPr>
+          <w:ilvl w:val="0"/>
+          <w:numId w:val="25"/>
+        </w:numPr>
+        <w:rPr>
+          <w:sz w:val="18"/>
+          <w:szCs w:val="18"/>
+        </w:rPr>
+      </w:pPr>
+      <w:r>
+        <w:rPr>
+          <w:sz w:val="18"/>
+          <w:szCs w:val="18"/>
+          <w:highlight w:val="yellow"/>
+        </w:rPr>
+        <w:t>Falso</w:t>
       </w:r>
       <w:r>
         <w:rPr>
           <w:sz w:val="16"/>
           <w:szCs w:val="16"/>
         </w:rPr>
-        <w:tab/>
-      </w:r>
-      <w:r>
-        <w:rPr>
-          <w:b/>
-          <w:bCs/>
-          <w:sz w:val="18"/>
-          <w:szCs w:val="18"/>
-        </w:rPr>
-        <w:t>en la que se instrumentará el acto jurídico que pretenden celebrar, sea cual fuere el mismo, en virtud del Principio de Libertad de Formas.</w:t>
-      </w:r>
-    </w:p>
-    <w:p>
-      <w:pPr>
-        <w:pStyle w:val="Prrafodelista"/>
-        <w:numPr>
-          <w:ilvl w:val="0"/>
-          <w:numId w:val="25"/>
-        </w:numPr>
-        <w:rPr>
-          <w:sz w:val="18"/>
-          <w:szCs w:val="18"/>
-        </w:rPr>
-      </w:pPr>
-      <w:r>
-        <w:rPr>
-          <w:sz w:val="18"/>
-          <w:szCs w:val="18"/>
-        </w:rPr>
-        <w:t>Verdadero</w:t>
-      </w:r>
-    </w:p>
-    <w:p>
-      <w:pPr>
-        <w:pStyle w:val="Prrafodelista"/>
-        <w:numPr>
-          <w:ilvl w:val="0"/>
-          <w:numId w:val="25"/>
-        </w:numPr>
-        <w:rPr>
-          <w:sz w:val="18"/>
-          <w:szCs w:val="18"/>
-        </w:rPr>
-      </w:pPr>
-      <w:r>
-        <w:rPr>
-          <w:sz w:val="18"/>
-          <w:szCs w:val="18"/>
-          <w:highlight w:val="yellow"/>
+        <w:br/>
+      </w:r>
+    </w:p>
+    <w:p>
+      <w:pPr>
+        <w:pStyle w:val="Prrafodelista"/>
+        <w:numPr>
+          <w:ilvl w:val="0"/>
+          <w:numId w:val="35"/>
+        </w:numPr>
+        <w:rPr>
+          <w:b/>
+          <w:bCs/>
+          <w:sz w:val="18"/>
+          <w:szCs w:val="18"/>
+        </w:rPr>
+      </w:pPr>
+      <w:r>
+        <w:rPr>
+          <w:b/>
+          <w:bCs/>
+          <w:sz w:val="18"/>
+          <w:szCs w:val="18"/>
+        </w:rPr>
+        <w:t>En un contrato de adhesión, aun cuando una parte no haya participado de la redacción puede renunciar a sus derechos, ya que rige el Principio de Libertad de Contratación.</w:t>
+      </w:r>
+    </w:p>
+    <w:p>
+      <w:pPr>
+        <w:pStyle w:val="Prrafodelista"/>
+        <w:numPr>
+          <w:ilvl w:val="0"/>
+          <w:numId w:val="23"/>
+        </w:numPr>
+        <w:rPr>
+          <w:sz w:val="18"/>
+          <w:szCs w:val="18"/>
+        </w:rPr>
+      </w:pPr>
+      <w:r>
+        <w:rPr>
+          <w:sz w:val="18"/>
+          <w:szCs w:val="18"/>
+        </w:rPr>
+        <w:t xml:space="preserve">Verdadero </w:t>
+      </w:r>
+    </w:p>
+    <w:p>
+      <w:pPr>
+        <w:pStyle w:val="Prrafodelista"/>
+        <w:numPr>
+          <w:ilvl w:val="0"/>
+          <w:numId w:val="23"/>
+        </w:numPr>
+        <w:rPr>
+          <w:sz w:val="18"/>
+          <w:szCs w:val="18"/>
+        </w:rPr>
+      </w:pPr>
+      <w:r>
+        <w:rPr>
+          <w:sz w:val="18"/>
+          <w:szCs w:val="18"/>
+          <w:highlight w:val="magenta"/>
         </w:rPr>
         <w:t>Falso</w:t>
       </w:r>
@@ -987,58 +1040,58 @@
           <w:sz w:val="18"/>
           <w:szCs w:val="18"/>
         </w:rPr>
-        <w:t>En un contrato de adhesión, aun cuando una parte no haya participado de la redacción puede renunciar a sus derechos, ya que rige el Principio de Libertad de Contratación.</w:t>
-      </w:r>
-    </w:p>
-    <w:p>
-      <w:pPr>
-        <w:pStyle w:val="Prrafodelista"/>
-        <w:numPr>
-          <w:ilvl w:val="0"/>
-          <w:numId w:val="23"/>
-        </w:numPr>
-        <w:rPr>
-          <w:sz w:val="18"/>
-          <w:szCs w:val="18"/>
-        </w:rPr>
-      </w:pPr>
-      <w:r>
-        <w:rPr>
-          <w:sz w:val="18"/>
-          <w:szCs w:val="18"/>
-        </w:rPr>
-        <w:t xml:space="preserve">Verdadero </w:t>
-      </w:r>
-    </w:p>
-    <w:p>
-      <w:pPr>
-        <w:pStyle w:val="Prrafodelista"/>
-        <w:numPr>
-          <w:ilvl w:val="0"/>
-          <w:numId w:val="23"/>
-        </w:numPr>
-        <w:rPr>
-          <w:sz w:val="18"/>
-          <w:szCs w:val="18"/>
-        </w:rPr>
-      </w:pPr>
-      <w:commentRangeStart w:id="2"/>
-      <w:r>
-        <w:rPr>
-          <w:sz w:val="18"/>
-          <w:szCs w:val="18"/>
-          <w:highlight w:val="magenta"/>
+        <w:t>Los contratos deben celebrarse, interpretarse y ejecutarse de buena fe. Obligan no sólo a lo que está formalmente expresado, sino a todas las consecuencias que puedan considerarse comprendidas en ellos</w:t>
+      </w:r>
+      <w:r>
+        <w:rPr>
+          <w:b/>
+          <w:bCs/>
+          <w:sz w:val="18"/>
+          <w:szCs w:val="18"/>
+        </w:rPr>
+        <w:t>, con los alcances en que razonablemente se habría obligado un contratante cuidadoso y previsor.</w:t>
+      </w:r>
+    </w:p>
+    <w:p>
+      <w:pPr>
+        <w:pStyle w:val="Prrafodelista"/>
+        <w:numPr>
+          <w:ilvl w:val="0"/>
+          <w:numId w:val="22"/>
+        </w:numPr>
+        <w:rPr>
+          <w:sz w:val="18"/>
+          <w:szCs w:val="18"/>
+          <w:highlight w:val="yellow"/>
+        </w:rPr>
+      </w:pPr>
+      <w:r>
+        <w:rPr>
+          <w:sz w:val="18"/>
+          <w:szCs w:val="18"/>
+          <w:highlight w:val="yellow"/>
+        </w:rPr>
+        <w:t>Verdadero</w:t>
+      </w:r>
+    </w:p>
+    <w:p>
+      <w:pPr>
+        <w:pStyle w:val="Prrafodelista"/>
+        <w:numPr>
+          <w:ilvl w:val="0"/>
+          <w:numId w:val="22"/>
+        </w:numPr>
+        <w:rPr>
+          <w:sz w:val="18"/>
+          <w:szCs w:val="18"/>
+        </w:rPr>
+      </w:pPr>
+      <w:r>
+        <w:rPr>
+          <w:sz w:val="18"/>
+          <w:szCs w:val="18"/>
         </w:rPr>
         <w:t>Falso</w:t>
-      </w:r>
-      <w:commentRangeEnd w:id="2"/>
-      <w:r>
-        <w:rPr>
-          <w:rStyle w:val="Refdecomentario"/>
-          <w:sz w:val="10"/>
-          <w:szCs w:val="10"/>
-        </w:rPr>
-        <w:commentReference w:id="2"/>
       </w:r>
       <w:r>
         <w:rPr>
@@ -1069,57 +1122,57 @@
           <w:sz w:val="18"/>
           <w:szCs w:val="18"/>
         </w:rPr>
-        <w:t>Los contratos deben celebrarse, interpretarse y ejecutarse de buena fe. Obligan no sólo a lo que está formalmente expresado, sino a todas las consecuencias que puedan considerarse comprendidas en ellos</w:t>
-      </w:r>
-      <w:r>
-        <w:rPr>
-          <w:b/>
-          <w:bCs/>
-          <w:sz w:val="18"/>
-          <w:szCs w:val="18"/>
-        </w:rPr>
-        <w:t>, con los alcances en que razonablemente se habría obligado un contratante cuidadoso y previsor.</w:t>
-      </w:r>
-    </w:p>
-    <w:p>
-      <w:pPr>
-        <w:pStyle w:val="Prrafodelista"/>
-        <w:numPr>
-          <w:ilvl w:val="0"/>
-          <w:numId w:val="22"/>
-        </w:numPr>
+        <w:t xml:space="preserve">Los contratos celebrados a distancia son aquellos concluidos entre un proveedor y un consumidor con el uso exclusivo de medios de comunicación a distancia, entendiéndose por tales, exclusivamente, aquellos que fueron </w:t>
+      </w:r>
+      <w:r>
+        <w:rPr>
+          <w:b/>
+          <w:bCs/>
+          <w:sz w:val="18"/>
+          <w:szCs w:val="18"/>
+        </w:rPr>
+        <w:t>realizados a través de una casilla de correo electrónico.</w:t>
+      </w:r>
+    </w:p>
+    <w:p>
+      <w:pPr>
+        <w:pStyle w:val="Prrafodelista"/>
+        <w:numPr>
+          <w:ilvl w:val="0"/>
+          <w:numId w:val="20"/>
+        </w:numPr>
+        <w:rPr>
+          <w:sz w:val="18"/>
+          <w:szCs w:val="18"/>
+        </w:rPr>
+      </w:pPr>
+      <w:r>
+        <w:rPr>
+          <w:sz w:val="18"/>
+          <w:szCs w:val="18"/>
+        </w:rPr>
+        <w:t>Verdadero</w:t>
+      </w:r>
+    </w:p>
+    <w:p>
+      <w:pPr>
+        <w:pStyle w:val="Prrafodelista"/>
+        <w:numPr>
+          <w:ilvl w:val="0"/>
+          <w:numId w:val="20"/>
+        </w:numPr>
+        <w:rPr>
+          <w:sz w:val="18"/>
+          <w:szCs w:val="18"/>
+        </w:rPr>
+      </w:pPr>
+      <w:r>
         <w:rPr>
           <w:sz w:val="18"/>
           <w:szCs w:val="18"/>
           <w:highlight w:val="yellow"/>
         </w:rPr>
-      </w:pPr>
-      <w:r>
-        <w:rPr>
-          <w:sz w:val="18"/>
-          <w:szCs w:val="18"/>
-          <w:highlight w:val="yellow"/>
-        </w:rPr>
-        <w:t>Verdadero</w:t>
-      </w:r>
-    </w:p>
-    <w:p>
-      <w:pPr>
-        <w:pStyle w:val="Prrafodelista"/>
-        <w:numPr>
-          <w:ilvl w:val="0"/>
-          <w:numId w:val="22"/>
-        </w:numPr>
-        <w:rPr>
-          <w:sz w:val="18"/>
-          <w:szCs w:val="18"/>
-        </w:rPr>
-      </w:pPr>
-      <w:r>
-        <w:rPr>
-          <w:sz w:val="18"/>
-          <w:szCs w:val="18"/>
-        </w:rPr>
+        <w:lastRenderedPageBreak/>
         <w:t>Falso</w:t>
       </w:r>
       <w:r>
@@ -1151,57 +1204,73 @@
           <w:sz w:val="18"/>
           <w:szCs w:val="18"/>
         </w:rPr>
-        <w:t xml:space="preserve">Los contratos celebrados a distancia son aquellos concluidos entre un proveedor y un consumidor con el uso exclusivo de medios de comunicación a distancia, entendiéndose por tales, exclusivamente, aquellos que fueron </w:t>
-      </w:r>
-      <w:r>
-        <w:rPr>
-          <w:b/>
-          <w:bCs/>
-          <w:sz w:val="18"/>
-          <w:szCs w:val="18"/>
-        </w:rPr>
-        <w:t>realizados a través de una casilla de correo electrónico.</w:t>
-      </w:r>
-    </w:p>
-    <w:p>
-      <w:pPr>
-        <w:pStyle w:val="Prrafodelista"/>
-        <w:numPr>
-          <w:ilvl w:val="0"/>
-          <w:numId w:val="20"/>
-        </w:numPr>
-        <w:rPr>
-          <w:sz w:val="18"/>
-          <w:szCs w:val="18"/>
-        </w:rPr>
-      </w:pPr>
-      <w:r>
-        <w:rPr>
-          <w:sz w:val="18"/>
-          <w:szCs w:val="18"/>
+        <w:t>En los contratos de consumo a distancia, el proveedor debe informar al consumidor</w:t>
+      </w:r>
+      <w:r>
+        <w:rPr>
+          <w:b/>
+          <w:bCs/>
+          <w:sz w:val="18"/>
+          <w:szCs w:val="18"/>
+        </w:rPr>
+        <w:t>, además del contenido mínimo del contrato y la facultad de revocar, todos los datos necesarios para utilizar correctamente el medio elegido, para comprender los riesgos derivados de su empleo, y para tener absol</w:t>
+      </w:r>
+      <w:r>
+        <w:rPr>
+          <w:b/>
+          <w:bCs/>
+          <w:sz w:val="18"/>
+          <w:szCs w:val="18"/>
+        </w:rPr>
+        <w:t>utamente claro quien asume esos riesgos</w:t>
+      </w:r>
+    </w:p>
+    <w:p>
+      <w:pPr>
+        <w:pStyle w:val="Prrafodelista"/>
+        <w:numPr>
+          <w:ilvl w:val="0"/>
+          <w:numId w:val="18"/>
+        </w:numPr>
+        <w:rPr>
+          <w:sz w:val="18"/>
+          <w:szCs w:val="18"/>
+          <w:highlight w:val="yellow"/>
+        </w:rPr>
+      </w:pPr>
+      <w:r>
+        <w:rPr>
+          <w:sz w:val="18"/>
+          <w:szCs w:val="18"/>
+          <w:highlight w:val="yellow"/>
         </w:rPr>
         <w:t>Verdadero</w:t>
       </w:r>
-    </w:p>
-    <w:p>
-      <w:pPr>
-        <w:pStyle w:val="Prrafodelista"/>
-        <w:numPr>
-          <w:ilvl w:val="0"/>
-          <w:numId w:val="20"/>
-        </w:numPr>
-        <w:rPr>
-          <w:sz w:val="18"/>
-          <w:szCs w:val="18"/>
-        </w:rPr>
-      </w:pPr>
-      <w:r>
-        <w:rPr>
-          <w:sz w:val="18"/>
-          <w:szCs w:val="18"/>
-          <w:highlight w:val="yellow"/>
-        </w:rPr>
-        <w:lastRenderedPageBreak/>
+      <w:r>
+        <w:rPr>
+          <w:sz w:val="18"/>
+          <w:szCs w:val="18"/>
+        </w:rPr>
+        <w:t xml:space="preserve"> </w:t>
+      </w:r>
+    </w:p>
+    <w:p>
+      <w:pPr>
+        <w:pStyle w:val="Prrafodelista"/>
+        <w:numPr>
+          <w:ilvl w:val="0"/>
+          <w:numId w:val="18"/>
+        </w:numPr>
+        <w:rPr>
+          <w:sz w:val="18"/>
+          <w:szCs w:val="18"/>
+        </w:rPr>
+      </w:pPr>
+      <w:r>
+        <w:rPr>
+          <w:sz w:val="18"/>
+          <w:szCs w:val="18"/>
+        </w:rPr>
         <w:t>Falso</w:t>
       </w:r>
       <w:r>
@@ -1233,33 +1302,24 @@
           <w:sz w:val="18"/>
           <w:szCs w:val="18"/>
         </w:rPr>
-        <w:t>En los contratos de consumo a distancia, el proveedor debe informar al consumidor</w:t>
-      </w:r>
-      <w:r>
-        <w:rPr>
-          <w:b/>
-          <w:bCs/>
-          <w:sz w:val="18"/>
-          <w:szCs w:val="18"/>
-        </w:rPr>
-        <w:t>, además del contenido mínimo del contrato y la facultad de revocar, todos los datos necesarios para utilizar correctamente el medio elegido, para comprender los riesgos derivados de su empleo, y para tener absol</w:t>
-      </w:r>
-      <w:r>
-        <w:rPr>
-          <w:b/>
-          <w:bCs/>
-          <w:sz w:val="18"/>
-          <w:szCs w:val="18"/>
-        </w:rPr>
-        <w:t>utamente claro quien asume esos riesgos</w:t>
-      </w:r>
-    </w:p>
-    <w:p>
-      <w:pPr>
-        <w:pStyle w:val="Prrafodelista"/>
-        <w:numPr>
-          <w:ilvl w:val="0"/>
-          <w:numId w:val="18"/>
+        <w:t>El derecho a la intimidad y privacidad se encuentra regulado tanto en la Constitución Nacional como en el Código Civil y Comercial del Código Pena</w:t>
+      </w:r>
+      <w:r>
+        <w:rPr>
+          <w:b/>
+          <w:bCs/>
+          <w:sz w:val="18"/>
+          <w:szCs w:val="18"/>
+        </w:rPr>
+        <w:t>l</w:t>
+      </w:r>
+    </w:p>
+    <w:p>
+      <w:pPr>
+        <w:pStyle w:val="Prrafodelista"/>
+        <w:numPr>
+          <w:ilvl w:val="0"/>
+          <w:numId w:val="14"/>
         </w:numPr>
         <w:rPr>
           <w:sz w:val="18"/>
@@ -1275,20 +1335,13 @@
         </w:rPr>
         <w:t>Verdadero</w:t>
       </w:r>
-      <w:r>
-        <w:rPr>
-          <w:sz w:val="18"/>
-          <w:szCs w:val="18"/>
-        </w:rPr>
-        <w:t xml:space="preserve"> </w:t>
-      </w:r>
-    </w:p>
-    <w:p>
-      <w:pPr>
-        <w:pStyle w:val="Prrafodelista"/>
-        <w:numPr>
-          <w:ilvl w:val="0"/>
-          <w:numId w:val="18"/>
+    </w:p>
+    <w:p>
+      <w:pPr>
+        <w:pStyle w:val="Prrafodelista"/>
+        <w:numPr>
+          <w:ilvl w:val="0"/>
+          <w:numId w:val="14"/>
         </w:numPr>
         <w:rPr>
           <w:sz w:val="18"/>
@@ -1331,56 +1384,73 @@
           <w:sz w:val="18"/>
           <w:szCs w:val="18"/>
         </w:rPr>
-        <w:t>El derecho a la intimidad y privacidad se encuentra regulado tanto en la Constitución Nacional como en el Código Civil y Comercial del Código Pena</w:t>
-      </w:r>
-      <w:r>
-        <w:rPr>
-          <w:b/>
-          <w:bCs/>
-          <w:sz w:val="18"/>
-          <w:szCs w:val="18"/>
-        </w:rPr>
-        <w:t>l</w:t>
-      </w:r>
-    </w:p>
-    <w:p>
-      <w:pPr>
-        <w:pStyle w:val="Prrafodelista"/>
-        <w:numPr>
-          <w:ilvl w:val="0"/>
-          <w:numId w:val="14"/>
-        </w:numPr>
+        <w:t xml:space="preserve">La </w:t>
+      </w:r>
+      <w:r>
+        <w:rPr>
+          <w:b/>
+          <w:bCs/>
+          <w:sz w:val="18"/>
+          <w:szCs w:val="18"/>
+        </w:rPr>
+        <w:t>acción</w:t>
+      </w:r>
+      <w:r>
+        <w:rPr>
+          <w:b/>
+          <w:bCs/>
+          <w:sz w:val="18"/>
+          <w:szCs w:val="18"/>
+        </w:rPr>
+        <w:t xml:space="preserve"> de Habeas Data es una herramienta procesal para proteger los derechos personales de quienes no deseen que los mismos sean expuestos en ningún </w:t>
+      </w:r>
+      <w:r>
+        <w:rPr>
+          <w:b/>
+          <w:bCs/>
+          <w:sz w:val="18"/>
+          <w:szCs w:val="18"/>
+        </w:rPr>
+        <w:t>tipo de registro o archivo</w:t>
+      </w:r>
+    </w:p>
+    <w:p>
+      <w:pPr>
+        <w:pStyle w:val="Prrafodelista"/>
+        <w:numPr>
+          <w:ilvl w:val="0"/>
+          <w:numId w:val="12"/>
+        </w:numPr>
+        <w:rPr>
+          <w:sz w:val="18"/>
+          <w:szCs w:val="18"/>
+        </w:rPr>
+      </w:pPr>
+      <w:r>
+        <w:rPr>
+          <w:sz w:val="18"/>
+          <w:szCs w:val="18"/>
+        </w:rPr>
+        <w:t>Verdadero</w:t>
+      </w:r>
+    </w:p>
+    <w:p>
+      <w:pPr>
+        <w:pStyle w:val="Prrafodelista"/>
+        <w:numPr>
+          <w:ilvl w:val="0"/>
+          <w:numId w:val="12"/>
+        </w:numPr>
+        <w:rPr>
+          <w:sz w:val="18"/>
+          <w:szCs w:val="18"/>
+        </w:rPr>
+      </w:pPr>
+      <w:r>
         <w:rPr>
           <w:sz w:val="18"/>
           <w:szCs w:val="18"/>
           <w:highlight w:val="yellow"/>
-        </w:rPr>
-      </w:pPr>
-      <w:r>
-        <w:rPr>
-          <w:sz w:val="18"/>
-          <w:szCs w:val="18"/>
-          <w:highlight w:val="yellow"/>
-        </w:rPr>
-        <w:t>Verdadero</w:t>
-      </w:r>
-    </w:p>
-    <w:p>
-      <w:pPr>
-        <w:pStyle w:val="Prrafodelista"/>
-        <w:numPr>
-          <w:ilvl w:val="0"/>
-          <w:numId w:val="14"/>
-        </w:numPr>
-        <w:rPr>
-          <w:sz w:val="18"/>
-          <w:szCs w:val="18"/>
-        </w:rPr>
-      </w:pPr>
-      <w:r>
-        <w:rPr>
-          <w:sz w:val="18"/>
-          <w:szCs w:val="18"/>
         </w:rPr>
         <w:t>Falso</w:t>
       </w:r>
@@ -1413,62 +1483,35 @@
           <w:sz w:val="18"/>
           <w:szCs w:val="18"/>
         </w:rPr>
-        <w:t xml:space="preserve">La </w:t>
-      </w:r>
-      <w:r>
-        <w:rPr>
-          <w:b/>
-          <w:bCs/>
-          <w:sz w:val="18"/>
-          <w:szCs w:val="18"/>
-        </w:rPr>
-        <w:t>acción</w:t>
-      </w:r>
-      <w:r>
-        <w:rPr>
-          <w:b/>
-          <w:bCs/>
-          <w:sz w:val="18"/>
-          <w:szCs w:val="18"/>
-        </w:rPr>
-        <w:t xml:space="preserve"> de Habeas Data es una herramienta procesal para proteger los derechos personales de quienes no deseen que los mismos sean expuestos en ningún </w:t>
-      </w:r>
-      <w:r>
-        <w:rPr>
-          <w:b/>
-          <w:bCs/>
-          <w:sz w:val="18"/>
-          <w:szCs w:val="18"/>
-        </w:rPr>
-        <w:t>tipo de registro o archivo</w:t>
-      </w:r>
-    </w:p>
-    <w:p>
-      <w:pPr>
-        <w:pStyle w:val="Prrafodelista"/>
-        <w:numPr>
-          <w:ilvl w:val="0"/>
-          <w:numId w:val="12"/>
-        </w:numPr>
-        <w:rPr>
-          <w:sz w:val="18"/>
-          <w:szCs w:val="18"/>
-        </w:rPr>
-      </w:pPr>
-      <w:r>
-        <w:rPr>
-          <w:sz w:val="18"/>
-          <w:szCs w:val="18"/>
-        </w:rPr>
-        <w:t>Verdadero</w:t>
-      </w:r>
-    </w:p>
-    <w:p>
-      <w:pPr>
-        <w:pStyle w:val="Prrafodelista"/>
-        <w:numPr>
-          <w:ilvl w:val="0"/>
-          <w:numId w:val="12"/>
+        <w:t xml:space="preserve">Los datos personales pueden ser utilizados libremente hasta tanto la persona titular de los mismos manifieste de forma expresa su oposición a ello, en todos los casos y sin excepciones </w:t>
+      </w:r>
+    </w:p>
+    <w:p>
+      <w:pPr>
+        <w:pStyle w:val="Prrafodelista"/>
+        <w:numPr>
+          <w:ilvl w:val="0"/>
+          <w:numId w:val="11"/>
+        </w:numPr>
+        <w:rPr>
+          <w:sz w:val="18"/>
+          <w:szCs w:val="18"/>
+        </w:rPr>
+      </w:pPr>
+      <w:r>
+        <w:rPr>
+          <w:sz w:val="18"/>
+          <w:szCs w:val="18"/>
+        </w:rPr>
+        <w:t xml:space="preserve">Verdadero </w:t>
+      </w:r>
+    </w:p>
+    <w:p>
+      <w:pPr>
+        <w:pStyle w:val="Prrafodelista"/>
+        <w:numPr>
+          <w:ilvl w:val="0"/>
+          <w:numId w:val="11"/>
         </w:numPr>
         <w:rPr>
           <w:sz w:val="18"/>
@@ -1512,123 +1555,50 @@
           <w:sz w:val="18"/>
           <w:szCs w:val="18"/>
         </w:rPr>
-        <w:t xml:space="preserve">Los datos personales pueden ser utilizados libremente hasta tanto la persona titular de los mismos manifieste de forma expresa su oposición a ello, en todos los casos y sin excepciones </w:t>
-      </w:r>
-    </w:p>
-    <w:p>
-      <w:pPr>
-        <w:pStyle w:val="Prrafodelista"/>
-        <w:numPr>
-          <w:ilvl w:val="0"/>
-          <w:numId w:val="11"/>
-        </w:numPr>
-        <w:rPr>
-          <w:sz w:val="18"/>
-          <w:szCs w:val="18"/>
-        </w:rPr>
-      </w:pPr>
-      <w:r>
-        <w:rPr>
-          <w:sz w:val="18"/>
-          <w:szCs w:val="18"/>
-        </w:rPr>
-        <w:t xml:space="preserve">Verdadero </w:t>
-      </w:r>
-    </w:p>
-    <w:p>
-      <w:pPr>
-        <w:pStyle w:val="Prrafodelista"/>
-        <w:numPr>
-          <w:ilvl w:val="0"/>
-          <w:numId w:val="11"/>
-        </w:numPr>
-        <w:rPr>
-          <w:sz w:val="18"/>
-          <w:szCs w:val="18"/>
-        </w:rPr>
-      </w:pPr>
-      <w:r>
-        <w:rPr>
-          <w:sz w:val="18"/>
-          <w:szCs w:val="18"/>
-          <w:highlight w:val="yellow"/>
-        </w:rPr>
-        <w:t>Falso</w:t>
-      </w:r>
-      <w:r>
+        <w:t xml:space="preserve">Cuando nos referimos a los datos con fines de publicidad, aún si fueron públicos, no se pueden recabar para establecer perfiles para publicidad o promocional, </w:t>
+      </w:r>
+      <w:r>
+        <w:rPr>
+          <w:b/>
+          <w:bCs/>
+          <w:sz w:val="18"/>
+          <w:szCs w:val="18"/>
+        </w:rPr>
+        <w:t>o ver hábitos de consumo, y siempre el interesado debe prestar su consentimiento</w:t>
+      </w:r>
+    </w:p>
+    <w:p>
+      <w:pPr>
+        <w:pStyle w:val="Prrafodelista"/>
+        <w:numPr>
+          <w:ilvl w:val="0"/>
+          <w:numId w:val="10"/>
+        </w:numPr>
+        <w:rPr>
+          <w:sz w:val="18"/>
+          <w:szCs w:val="18"/>
+        </w:rPr>
+      </w:pPr>
+      <w:r>
+        <w:rPr>
+          <w:sz w:val="18"/>
+          <w:szCs w:val="18"/>
+        </w:rPr>
+        <w:t>Verdadero</w:t>
+      </w:r>
+    </w:p>
+    <w:p>
+      <w:pPr>
+        <w:pStyle w:val="Prrafodelista"/>
+        <w:numPr>
+          <w:ilvl w:val="0"/>
+          <w:numId w:val="10"/>
+        </w:numPr>
         <w:rPr>
           <w:sz w:val="16"/>
           <w:szCs w:val="16"/>
         </w:rPr>
-        <w:br/>
-      </w:r>
-    </w:p>
-    <w:p>
-      <w:pPr>
-        <w:pStyle w:val="Prrafodelista"/>
-        <w:numPr>
-          <w:ilvl w:val="0"/>
-          <w:numId w:val="35"/>
-        </w:numPr>
-        <w:rPr>
-          <w:b/>
-          <w:bCs/>
-          <w:sz w:val="18"/>
-          <w:szCs w:val="18"/>
-        </w:rPr>
-      </w:pPr>
-      <w:r>
-        <w:rPr>
-          <w:b/>
-          <w:bCs/>
-          <w:sz w:val="18"/>
-          <w:szCs w:val="18"/>
-        </w:rPr>
-        <w:t xml:space="preserve">Cuando nos referimos a los datos con fines de publicidad, aún si fueron públicos, no se pueden recabar para establecer perfiles para publicidad o promocional, </w:t>
-      </w:r>
-      <w:r>
-        <w:rPr>
-          <w:b/>
-          <w:bCs/>
-          <w:sz w:val="18"/>
-          <w:szCs w:val="18"/>
-        </w:rPr>
-        <w:t>o ver hábitos de consumo, y siempre el interesado debe prestar su consentimiento</w:t>
-      </w:r>
-    </w:p>
-    <w:p>
-      <w:pPr>
-        <w:pStyle w:val="Prrafodelista"/>
-        <w:numPr>
-          <w:ilvl w:val="0"/>
-          <w:numId w:val="10"/>
-        </w:numPr>
-        <w:rPr>
-          <w:sz w:val="18"/>
-          <w:szCs w:val="18"/>
-        </w:rPr>
-      </w:pPr>
-      <w:r>
-        <w:rPr>
-          <w:sz w:val="18"/>
-          <w:szCs w:val="18"/>
-        </w:rPr>
-        <w:t>Verdadero</w:t>
-      </w:r>
-    </w:p>
-    <w:p>
-      <w:pPr>
-        <w:pStyle w:val="Prrafodelista"/>
-        <w:numPr>
-          <w:ilvl w:val="0"/>
-          <w:numId w:val="10"/>
-        </w:numPr>
-        <w:rPr>
-          <w:sz w:val="16"/>
-          <w:szCs w:val="16"/>
-        </w:rPr>
-      </w:pPr>
-      <w:commentRangeStart w:id="3"/>
+      </w:pPr>
       <w:r>
         <w:rPr>
           <w:sz w:val="18"/>
@@ -1636,14 +1606,6 @@
           <w:highlight w:val="magenta"/>
         </w:rPr>
         <w:t>Falso</w:t>
-      </w:r>
-      <w:commentRangeEnd w:id="3"/>
-      <w:r>
-        <w:rPr>
-          <w:sz w:val="16"/>
-          <w:szCs w:val="16"/>
-        </w:rPr>
-        <w:commentReference w:id="3"/>
       </w:r>
       <w:r>
         <w:rPr>
@@ -2203,93 +2165,6 @@
     </w:sectPr>
   </w:body>
 </w:document>
-</file>
-
-<file path=word/comments.xml><?xml version="1.0" encoding="utf-8"?>
-<w:comments xmlns:wpc="http://schemas.microsoft.com/office/word/2010/wordprocessingCanvas" xmlns:cx="http://schemas.microsoft.com/office/drawing/2014/chartex" xmlns:cx1="http://schemas.microsoft.com/office/drawing/2015/9/8/chartex" xmlns:cx2="http://schemas.microsoft.com/office/drawing/2015/10/21/chartex" xmlns:cx3="http://schemas.microsoft.com/office/drawing/2016/5/9/chartex" xmlns:cx4="http://schemas.microsoft.com/office/drawing/2016/5/10/chartex" xmlns:cx5="http://schemas.microsoft.com/office/drawing/2016/5/11/chartex" xmlns:cx6="http://schemas.microsoft.com/office/drawing/2016/5/12/chartex" xmlns:cx7="http://schemas.microsoft.com/office/drawing/2016/5/13/chartex" xmlns:cx8="http://schemas.microsoft.com/office/drawing/2016/5/14/chartex" xmlns:mc="http://schemas.openxmlformats.org/markup-compatibility/2006" xmlns:aink="http://schemas.microsoft.com/office/drawing/2016/ink" xmlns:am3d="http://schemas.microsoft.com/office/drawing/2017/model3d" xmlns:o="urn:schemas-microsoft-com:office:office" xmlns:oel="http://schemas.microsoft.com/office/2019/extlst" xmlns:r="http://schemas.openxmlformats.org/officeDocument/2006/relationships" xmlns:m="http://schemas.openxmlformats.org/officeDocument/2006/math" xmlns:v="urn:schemas-microsoft-com:vml" xmlns:wp14="http://schemas.microsoft.com/office/word/2010/wordprocessingDrawing" xmlns:wp="http://schemas.openxmlformats.org/drawingml/2006/wordprocessingDrawing" xmlns:w10="urn:schemas-microsoft-com:office:word" xmlns:w="http://schemas.openxmlformats.org/wordprocessingml/2006/main" xmlns:w14="http://schemas.microsoft.com/office/word/2010/wordml" xmlns:w15="http://schemas.microsoft.com/office/word/2012/wordml" xmlns:w16cex="http://schemas.microsoft.com/office/word/2018/wordml/cex" xmlns:w16cid="http://schemas.microsoft.com/office/word/2016/wordml/cid" xmlns:w16="http://schemas.microsoft.com/office/word/2018/wordml" xmlns:w16sdtdh="http://schemas.microsoft.com/office/word/2020/wordml/sdtdatahash" xmlns:w16se="http://schemas.microsoft.com/office/word/2015/wordml/symex" xmlns:wpg="http://schemas.microsoft.com/office/word/2010/wordprocessingGroup" xmlns:wpi="http://schemas.microsoft.com/office/word/2010/wordprocessingInk" xmlns:wne="http://schemas.microsoft.com/office/word/2006/wordml" xmlns:wps="http://schemas.microsoft.com/office/word/2010/wordprocessingShape" mc:Ignorable="w14 w15 w16se w16cid w16 w16cex w16sdtdh wp14">
-  <w:comment w:id="0" w:author="CAMILA BELEN PEREZ OLGUIN" w:date="2023-06-29T01:02:00Z" w:initials="CO">
-    <w:p>
-      <w:r>
-        <w:t>Creo que esta sería la correcta, pero en la unidad 5 menciona opciones que acá no están (unilateral y bilateral)</w:t>
-      </w:r>
-      <w:r>
-        <w:annotationRef/>
-      </w:r>
-    </w:p>
-  </w:comment>
-  <w:comment w:id="1" w:author="DAFNE GERALDINE QUIJANA ARAUJO" w:date="2023-07-04T13:30:00Z" w:initials="DQ">
-    <w:p>
-      <w:r>
-        <w:rPr>
-          <w:rStyle w:val="Refdecomentario"/>
-        </w:rPr>
-        <w:annotationRef/>
-      </w:r>
-      <w:r>
-        <w:rPr>
-          <w:sz w:val="20"/>
-          <w:szCs w:val="20"/>
-        </w:rPr>
-        <w:t>Si estoy de acuerdo, aparte las otras también son otras clasificaciones pero no están relacionadas con las formas</w:t>
-      </w:r>
-    </w:p>
-    <w:p/>
-  </w:comment>
-  <w:comment w:id="2" w:author="DAFNE GERALDINE QUIJANA ARAUJO" w:date="2023-07-04T13:42:00Z" w:initials="DQ">
-    <w:p>
-      <w:r>
-        <w:rPr>
-          <w:rStyle w:val="Refdecomentario"/>
-        </w:rPr>
-        <w:annotationRef/>
-      </w:r>
-      <w:r>
-        <w:rPr>
-          <w:sz w:val="20"/>
-          <w:szCs w:val="20"/>
-        </w:rPr>
-        <w:t>En el caso de un contrato de adhesión, si una cláusula es abusiva o contraria a la ley, puede ser considerada nula o ineficaz. Además, la parte adherente puede tener la posibilidad de impugnar o solicitar la revisión de cláusulas que sean desfavorables o abusivas</w:t>
-      </w:r>
-    </w:p>
-  </w:comment>
-  <w:comment w:id="3" w:author="CAMILA BELEN PEREZ OLGUIN" w:date="2023-06-29T00:38:00Z" w:initials="CO">
-    <w:p>
-      <w:r>
-        <w:t xml:space="preserve">Según el chat gpt sería verdadero, pero leyendo la unidad 5, pag 20, entiendo que seria falso. </w:t>
-      </w:r>
-      <w:r>
-        <w:annotationRef/>
-      </w:r>
-    </w:p>
-  </w:comment>
-</w:comments>
-</file>
-
-<file path=word/commentsExtended.xml><?xml version="1.0" encoding="utf-8"?>
-<w15:commentsEx xmlns:wpc="http://schemas.microsoft.com/office/word/2010/wordprocessingCanvas" xmlns:cx="http://schemas.microsoft.com/office/drawing/2014/chartex" xmlns:cx1="http://schemas.microsoft.com/office/drawing/2015/9/8/chartex" xmlns:cx2="http://schemas.microsoft.com/office/drawing/2015/10/21/chartex" xmlns:cx3="http://schemas.microsoft.com/office/drawing/2016/5/9/chartex" xmlns:cx4="http://schemas.microsoft.com/office/drawing/2016/5/10/chartex" xmlns:cx5="http://schemas.microsoft.com/office/drawing/2016/5/11/chartex" xmlns:cx6="http://schemas.microsoft.com/office/drawing/2016/5/12/chartex" xmlns:cx7="http://schemas.microsoft.com/office/drawing/2016/5/13/chartex" xmlns:cx8="http://schemas.microsoft.com/office/drawing/2016/5/14/chartex" xmlns:mc="http://schemas.openxmlformats.org/markup-compatibility/2006" xmlns:aink="http://schemas.microsoft.com/office/drawing/2016/ink" xmlns:am3d="http://schemas.microsoft.com/office/drawing/2017/model3d" xmlns:o="urn:schemas-microsoft-com:office:office" xmlns:oel="http://schemas.microsoft.com/office/2019/extlst" xmlns:r="http://schemas.openxmlformats.org/officeDocument/2006/relationships" xmlns:m="http://schemas.openxmlformats.org/officeDocument/2006/math" xmlns:v="urn:schemas-microsoft-com:vml" xmlns:wp14="http://schemas.microsoft.com/office/word/2010/wordprocessingDrawing" xmlns:wp="http://schemas.openxmlformats.org/drawingml/2006/wordprocessingDrawing" xmlns:w10="urn:schemas-microsoft-com:office:word" xmlns:w="http://schemas.openxmlformats.org/wordprocessingml/2006/main" xmlns:w14="http://schemas.microsoft.com/office/word/2010/wordml" xmlns:w15="http://schemas.microsoft.com/office/word/2012/wordml" xmlns:w16cex="http://schemas.microsoft.com/office/word/2018/wordml/cex" xmlns:w16cid="http://schemas.microsoft.com/office/word/2016/wordml/cid" xmlns:w16="http://schemas.microsoft.com/office/word/2018/wordml" xmlns:w16sdtdh="http://schemas.microsoft.com/office/word/2020/wordml/sdtdatahash" xmlns:w16se="http://schemas.microsoft.com/office/word/2015/wordml/symex" xmlns:wpg="http://schemas.microsoft.com/office/word/2010/wordprocessingGroup" xmlns:wpi="http://schemas.microsoft.com/office/word/2010/wordprocessingInk" xmlns:wne="http://schemas.microsoft.com/office/word/2006/wordml" xmlns:wps="http://schemas.microsoft.com/office/word/2010/wordprocessingShape" mc:Ignorable="w14 w15 w16se w16cid w16 w16cex w16sdtdh wp14">
-  <w15:commentEx w15:paraId="1A78B359" w15:done="0"/>
-  <w15:commentEx w15:paraId="4D7A27CD" w15:paraIdParent="1A78B359" w15:done="0"/>
-  <w15:commentEx w15:paraId="2D551812" w15:done="0"/>
-  <w15:commentEx w15:paraId="273BF316" w15:done="0"/>
-</w15:commentsEx>
-</file>
-
-<file path=word/commentsExtensible.xml><?xml version="1.0" encoding="utf-8"?>
-<w16cex:commentsExtensible xmlns:wpc="http://schemas.microsoft.com/office/word/2010/wordprocessingCanvas" xmlns:cx="http://schemas.microsoft.com/office/drawing/2014/chartex" xmlns:cx1="http://schemas.microsoft.com/office/drawing/2015/9/8/chartex" xmlns:cx2="http://schemas.microsoft.com/office/drawing/2015/10/21/chartex" xmlns:cx3="http://schemas.microsoft.com/office/drawing/2016/5/9/chartex" xmlns:cx4="http://schemas.microsoft.com/office/drawing/2016/5/10/chartex" xmlns:cx5="http://schemas.microsoft.com/office/drawing/2016/5/11/chartex" xmlns:cx6="http://schemas.microsoft.com/office/drawing/2016/5/12/chartex" xmlns:cx7="http://schemas.microsoft.com/office/drawing/2016/5/13/chartex" xmlns:cx8="http://schemas.microsoft.com/office/drawing/2016/5/14/chartex" xmlns:mc="http://schemas.openxmlformats.org/markup-compatibility/2006" xmlns:aink="http://schemas.microsoft.com/office/drawing/2016/ink" xmlns:am3d="http://schemas.microsoft.com/office/drawing/2017/model3d" xmlns:o="urn:schemas-microsoft-com:office:office" xmlns:oel="http://schemas.microsoft.com/office/2019/extlst" xmlns:r="http://schemas.openxmlformats.org/officeDocument/2006/relationships" xmlns:m="http://schemas.openxmlformats.org/officeDocument/2006/math" xmlns:v="urn:schemas-microsoft-com:vml" xmlns:wp14="http://schemas.microsoft.com/office/word/2010/wordprocessingDrawing" xmlns:wp="http://schemas.openxmlformats.org/drawingml/2006/wordprocessingDrawing" xmlns:w10="urn:schemas-microsoft-com:office:word" xmlns:w="http://schemas.openxmlformats.org/wordprocessingml/2006/main" xmlns:w14="http://schemas.microsoft.com/office/word/2010/wordml" xmlns:w15="http://schemas.microsoft.com/office/word/2012/wordml" xmlns:w16cex="http://schemas.microsoft.com/office/word/2018/wordml/cex" xmlns:w16cid="http://schemas.microsoft.com/office/word/2016/wordml/cid" xmlns:w16="http://schemas.microsoft.com/office/word/2018/wordml" xmlns:w16sdtdh="http://schemas.microsoft.com/office/word/2020/wordml/sdtdatahash" xmlns:w16se="http://schemas.microsoft.com/office/word/2015/wordml/symex" xmlns:wpg="http://schemas.microsoft.com/office/word/2010/wordprocessingGroup" xmlns:wpi="http://schemas.microsoft.com/office/word/2010/wordprocessingInk" xmlns:wne="http://schemas.microsoft.com/office/word/2006/wordml" xmlns:wps="http://schemas.microsoft.com/office/word/2010/wordprocessingShape" mc:Ignorable="w14 w15 w16se w16cid w16 w16cex w16sdtdh wp14">
-  <w16cex:commentExtensible w16cex:durableId="5FEF3985" w16cex:dateUtc="2023-06-29T04:02:00Z"/>
-  <w16cex:commentExtensible w16cex:durableId="284E9D86" w16cex:dateUtc="2023-07-04T16:30:00Z"/>
-  <w16cex:commentExtensible w16cex:durableId="284EA032" w16cex:dateUtc="2023-07-04T16:42:00Z"/>
-  <w16cex:commentExtensible w16cex:durableId="6CDF7FA3" w16cex:dateUtc="2023-06-29T03:38:00Z"/>
-</w16cex:commentsExtensible>
-</file>
-
-<file path=word/commentsIds.xml><?xml version="1.0" encoding="utf-8"?>
-<w16cid:commentsIds xmlns:wpc="http://schemas.microsoft.com/office/word/2010/wordprocessingCanvas" xmlns:cx="http://schemas.microsoft.com/office/drawing/2014/chartex" xmlns:cx1="http://schemas.microsoft.com/office/drawing/2015/9/8/chartex" xmlns:cx2="http://schemas.microsoft.com/office/drawing/2015/10/21/chartex" xmlns:cx3="http://schemas.microsoft.com/office/drawing/2016/5/9/chartex" xmlns:cx4="http://schemas.microsoft.com/office/drawing/2016/5/10/chartex" xmlns:cx5="http://schemas.microsoft.com/office/drawing/2016/5/11/chartex" xmlns:cx6="http://schemas.microsoft.com/office/drawing/2016/5/12/chartex" xmlns:cx7="http://schemas.microsoft.com/office/drawing/2016/5/13/chartex" xmlns:cx8="http://schemas.microsoft.com/office/drawing/2016/5/14/chartex" xmlns:mc="http://schemas.openxmlformats.org/markup-compatibility/2006" xmlns:aink="http://schemas.microsoft.com/office/drawing/2016/ink" xmlns:am3d="http://schemas.microsoft.com/office/drawing/2017/model3d" xmlns:o="urn:schemas-microsoft-com:office:office" xmlns:oel="http://schemas.microsoft.com/office/2019/extlst" xmlns:r="http://schemas.openxmlformats.org/officeDocument/2006/relationships" xmlns:m="http://schemas.openxmlformats.org/officeDocument/2006/math" xmlns:v="urn:schemas-microsoft-com:vml" xmlns:wp14="http://schemas.microsoft.com/office/word/2010/wordprocessingDrawing" xmlns:wp="http://schemas.openxmlformats.org/drawingml/2006/wordprocessingDrawing" xmlns:w10="urn:schemas-microsoft-com:office:word" xmlns:w="http://schemas.openxmlformats.org/wordprocessingml/2006/main" xmlns:w14="http://schemas.microsoft.com/office/word/2010/wordml" xmlns:w15="http://schemas.microsoft.com/office/word/2012/wordml" xmlns:w16cex="http://schemas.microsoft.com/office/word/2018/wordml/cex" xmlns:w16cid="http://schemas.microsoft.com/office/word/2016/wordml/cid" xmlns:w16="http://schemas.microsoft.com/office/word/2018/wordml" xmlns:w16sdtdh="http://schemas.microsoft.com/office/word/2020/wordml/sdtdatahash" xmlns:w16se="http://schemas.microsoft.com/office/word/2015/wordml/symex" xmlns:wpg="http://schemas.microsoft.com/office/word/2010/wordprocessingGroup" xmlns:wpi="http://schemas.microsoft.com/office/word/2010/wordprocessingInk" xmlns:wne="http://schemas.microsoft.com/office/word/2006/wordml" xmlns:wps="http://schemas.microsoft.com/office/word/2010/wordprocessingShape" mc:Ignorable="w14 w15 w16se w16cid w16 w16cex w16sdtdh wp14">
-  <w16cid:commentId w16cid:paraId="1A78B359" w16cid:durableId="5FEF3985"/>
-  <w16cid:commentId w16cid:paraId="4D7A27CD" w16cid:durableId="284E9D86"/>
-  <w16cid:commentId w16cid:paraId="2D551812" w16cid:durableId="284EA032"/>
-  <w16cid:commentId w16cid:paraId="273BF316" w16cid:durableId="6CDF7FA3"/>
-</w16cid:commentsIds>
 </file>
 
 <file path=word/intelligence2.xml><?xml version="1.0" encoding="utf-8"?>
@@ -2305,7 +2180,7 @@
 </file>
 
 <file path=word/numbering.xml><?xml version="1.0" encoding="utf-8"?>
-<w:numbering xmlns:wpc="http://schemas.microsoft.com/office/word/2010/wordprocessingCanvas" xmlns:cx="http://schemas.microsoft.com/office/drawing/2014/chartex" xmlns:cx1="http://schemas.microsoft.com/office/drawing/2015/9/8/chartex" xmlns:cx2="http://schemas.microsoft.com/office/drawing/2015/10/21/chartex" xmlns:cx3="http://schemas.microsoft.com/office/drawing/2016/5/9/chartex" xmlns:cx4="http://schemas.microsoft.com/office/drawing/2016/5/10/chartex" xmlns:cx5="http://schemas.microsoft.com/office/drawing/2016/5/11/chartex" xmlns:cx6="http://schemas.microsoft.com/office/drawing/2016/5/12/chartex" xmlns:cx7="http://schemas.microsoft.com/office/drawing/2016/5/13/chartex" xmlns:cx8="http://schemas.microsoft.com/office/drawing/2016/5/14/chartex" xmlns:mc="http://schemas.openxmlformats.org/markup-compatibility/2006" xmlns:aink="http://schemas.microsoft.com/office/drawing/2016/ink" xmlns:am3d="http://schemas.microsoft.com/office/drawing/2017/model3d" xmlns:o="urn:schemas-microsoft-com:office:office" xmlns:oel="http://schemas.microsoft.com/office/2019/extlst" xmlns:r="http://schemas.openxmlformats.org/officeDocument/2006/relationships" xmlns:m="http://schemas.openxmlformats.org/officeDocument/2006/math" xmlns:v="urn:schemas-microsoft-com:vml" xmlns:wp14="http://schemas.microsoft.com/office/word/2010/wordprocessingDrawing" xmlns:wp="http://schemas.openxmlformats.org/drawingml/2006/wordprocessingDrawing" xmlns:w10="urn:schemas-microsoft-com:office:word" xmlns:w="http://schemas.openxmlformats.org/wordprocessingml/2006/main" xmlns:w14="http://schemas.microsoft.com/office/word/2010/wordml" xmlns:w15="http://schemas.microsoft.com/office/word/2012/wordml" xmlns:w16cex="http://schemas.microsoft.com/office/word/2018/wordml/cex" xmlns:w16cid="http://schemas.microsoft.com/office/word/2016/wordml/cid" xmlns:w16="http://schemas.microsoft.com/office/word/2018/wordml" xmlns:w16sdtdh="http://schemas.microsoft.com/office/word/2020/wordml/sdtdatahash" xmlns:w16se="http://schemas.microsoft.com/office/word/2015/wordml/symex" xmlns:wpg="http://schemas.microsoft.com/office/word/2010/wordprocessingGroup" xmlns:wpi="http://schemas.microsoft.com/office/word/2010/wordprocessingInk" xmlns:wne="http://schemas.microsoft.com/office/word/2006/wordml" xmlns:wps="http://schemas.microsoft.com/office/word/2010/wordprocessingShape" mc:Ignorable="w14 w15 w16se w16cid w16 w16cex w16sdtdh wp14">
+<w:numbering xmlns:wpc="http://schemas.microsoft.com/office/word/2010/wordprocessingCanvas" xmlns:cx="http://schemas.microsoft.com/office/drawing/2014/chartex" xmlns:cx1="http://schemas.microsoft.com/office/drawing/2015/9/8/chartex" xmlns:cx2="http://schemas.microsoft.com/office/drawing/2015/10/21/chartex" xmlns:cx3="http://schemas.microsoft.com/office/drawing/2016/5/9/chartex" xmlns:cx4="http://schemas.microsoft.com/office/drawing/2016/5/10/chartex" xmlns:cx5="http://schemas.microsoft.com/office/drawing/2016/5/11/chartex" xmlns:cx6="http://schemas.microsoft.com/office/drawing/2016/5/12/chartex" xmlns:cx7="http://schemas.microsoft.com/office/drawing/2016/5/13/chartex" xmlns:cx8="http://schemas.microsoft.com/office/drawing/2016/5/14/chartex" xmlns:mc="http://schemas.openxmlformats.org/markup-compatibility/2006" xmlns:aink="http://schemas.microsoft.com/office/drawing/2016/ink" xmlns:am3d="http://schemas.microsoft.com/office/drawing/2017/model3d" xmlns:o="urn:schemas-microsoft-com:office:office" xmlns:oel="http://schemas.microsoft.com/office/2019/extlst" xmlns:r="http://schemas.openxmlformats.org/officeDocument/2006/relationships" xmlns:m="http://schemas.openxmlformats.org/officeDocument/2006/math" xmlns:v="urn:schemas-microsoft-com:vml" xmlns:wp14="http://schemas.microsoft.com/office/word/2010/wordprocessingDrawing" xmlns:wp="http://schemas.openxmlformats.org/drawingml/2006/wordprocessingDrawing" xmlns:w10="urn:schemas-microsoft-com:office:word" xmlns:w="http://schemas.openxmlformats.org/wordprocessingml/2006/main" xmlns:w14="http://schemas.microsoft.com/office/word/2010/wordml" xmlns:w15="http://schemas.microsoft.com/office/word/2012/wordml" xmlns:w16cex="http://schemas.microsoft.com/office/word/2018/wordml/cex" xmlns:w16cid="http://schemas.microsoft.com/office/word/2016/wordml/cid" xmlns:w16="http://schemas.microsoft.com/office/word/2018/wordml" xmlns:w16du="http://schemas.microsoft.com/office/word/2023/wordml/word16du" xmlns:w16sdtdh="http://schemas.microsoft.com/office/word/2020/wordml/sdtdatahash" xmlns:w16sdtfl="http://schemas.microsoft.com/office/word/2024/wordml/sdtformatlock" xmlns:w16se="http://schemas.microsoft.com/office/word/2015/wordml/symex" xmlns:wpg="http://schemas.microsoft.com/office/word/2010/wordprocessingGroup" xmlns:wpi="http://schemas.microsoft.com/office/word/2010/wordprocessingInk" xmlns:wne="http://schemas.microsoft.com/office/word/2006/wordml" xmlns:wps="http://schemas.microsoft.com/office/word/2010/wordprocessingShape" mc:Ignorable="w14 w15 w16se w16cid w16 w16cex w16sdtdh w16sdtfl w16du wp14">
   <w:abstractNum w:abstractNumId="0" w15:restartNumberingAfterBreak="0">
     <w:nsid w:val="046AB5EA"/>
     <w:multiLevelType w:val="hybridMultilevel"/>
@@ -5424,19 +5299,8 @@
 </w:numbering>
 </file>
 
-<file path=word/people.xml><?xml version="1.0" encoding="utf-8"?>
-<w15:people xmlns:wpc="http://schemas.microsoft.com/office/word/2010/wordprocessingCanvas" xmlns:cx="http://schemas.microsoft.com/office/drawing/2014/chartex" xmlns:cx1="http://schemas.microsoft.com/office/drawing/2015/9/8/chartex" xmlns:cx2="http://schemas.microsoft.com/office/drawing/2015/10/21/chartex" xmlns:cx3="http://schemas.microsoft.com/office/drawing/2016/5/9/chartex" xmlns:cx4="http://schemas.microsoft.com/office/drawing/2016/5/10/chartex" xmlns:cx5="http://schemas.microsoft.com/office/drawing/2016/5/11/chartex" xmlns:cx6="http://schemas.microsoft.com/office/drawing/2016/5/12/chartex" xmlns:cx7="http://schemas.microsoft.com/office/drawing/2016/5/13/chartex" xmlns:cx8="http://schemas.microsoft.com/office/drawing/2016/5/14/chartex" xmlns:mc="http://schemas.openxmlformats.org/markup-compatibility/2006" xmlns:aink="http://schemas.microsoft.com/office/drawing/2016/ink" xmlns:am3d="http://schemas.microsoft.com/office/drawing/2017/model3d" xmlns:o="urn:schemas-microsoft-com:office:office" xmlns:oel="http://schemas.microsoft.com/office/2019/extlst" xmlns:r="http://schemas.openxmlformats.org/officeDocument/2006/relationships" xmlns:m="http://schemas.openxmlformats.org/officeDocument/2006/math" xmlns:v="urn:schemas-microsoft-com:vml" xmlns:wp14="http://schemas.microsoft.com/office/word/2010/wordprocessingDrawing" xmlns:wp="http://schemas.openxmlformats.org/drawingml/2006/wordprocessingDrawing" xmlns:w10="urn:schemas-microsoft-com:office:word" xmlns:w="http://schemas.openxmlformats.org/wordprocessingml/2006/main" xmlns:w14="http://schemas.microsoft.com/office/word/2010/wordml" xmlns:w15="http://schemas.microsoft.com/office/word/2012/wordml" xmlns:w16cex="http://schemas.microsoft.com/office/word/2018/wordml/cex" xmlns:w16cid="http://schemas.microsoft.com/office/word/2016/wordml/cid" xmlns:w16="http://schemas.microsoft.com/office/word/2018/wordml" xmlns:w16sdtdh="http://schemas.microsoft.com/office/word/2020/wordml/sdtdatahash" xmlns:w16se="http://schemas.microsoft.com/office/word/2015/wordml/symex" xmlns:wpg="http://schemas.microsoft.com/office/word/2010/wordprocessingGroup" xmlns:wpi="http://schemas.microsoft.com/office/word/2010/wordprocessingInk" xmlns:wne="http://schemas.microsoft.com/office/word/2006/wordml" xmlns:wps="http://schemas.microsoft.com/office/word/2010/wordprocessingShape" mc:Ignorable="w14 w15 w16se w16cid w16 w16cex w16sdtdh wp14">
-  <w15:person w15:author="CAMILA BELEN PEREZ OLGUIN">
-    <w15:presenceInfo w15:providerId="AD" w15:userId="S::cperezolguin411@alumno.unlam.edu.ar::88c56cd5-6abd-49da-a5e5-91904e0880a2"/>
-  </w15:person>
-  <w15:person w15:author="DAFNE GERALDINE QUIJANA ARAUJO">
-    <w15:presenceInfo w15:providerId="AD" w15:userId="S::dquijanaaraujo372@alumno.unlam.edu.ar::2e2656a4-c49e-4022-9ffd-ffceb05c0c33"/>
-  </w15:person>
-</w15:people>
-</file>
-
 <file path=word/styles.xml><?xml version="1.0" encoding="utf-8"?>
-<w:styles xmlns:mc="http://schemas.openxmlformats.org/markup-compatibility/2006" xmlns:r="http://schemas.openxmlformats.org/officeDocument/2006/relationships" xmlns:w="http://schemas.openxmlformats.org/wordprocessingml/2006/main" xmlns:w14="http://schemas.microsoft.com/office/word/2010/wordml" xmlns:w15="http://schemas.microsoft.com/office/word/2012/wordml" xmlns:w16cex="http://schemas.microsoft.com/office/word/2018/wordml/cex" xmlns:w16cid="http://schemas.microsoft.com/office/word/2016/wordml/cid" xmlns:w16="http://schemas.microsoft.com/office/word/2018/wordml" xmlns:w16sdtdh="http://schemas.microsoft.com/office/word/2020/wordml/sdtdatahash" xmlns:w16se="http://schemas.microsoft.com/office/word/2015/wordml/symex" mc:Ignorable="w14 w15 w16se w16cid w16 w16cex w16sdtdh">
+<w:styles xmlns:mc="http://schemas.openxmlformats.org/markup-compatibility/2006" xmlns:r="http://schemas.openxmlformats.org/officeDocument/2006/relationships" xmlns:w="http://schemas.openxmlformats.org/wordprocessingml/2006/main" xmlns:w14="http://schemas.microsoft.com/office/word/2010/wordml" xmlns:w15="http://schemas.microsoft.com/office/word/2012/wordml" xmlns:w16cex="http://schemas.microsoft.com/office/word/2018/wordml/cex" xmlns:w16cid="http://schemas.microsoft.com/office/word/2016/wordml/cid" xmlns:w16="http://schemas.microsoft.com/office/word/2018/wordml" xmlns:w16du="http://schemas.microsoft.com/office/word/2023/wordml/word16du" xmlns:w16sdtdh="http://schemas.microsoft.com/office/word/2020/wordml/sdtdatahash" xmlns:w16sdtfl="http://schemas.microsoft.com/office/word/2024/wordml/sdtformatlock" xmlns:w16se="http://schemas.microsoft.com/office/word/2015/wordml/symex" mc:Ignorable="w14 w15 w16se w16cid w16 w16cex w16sdtdh w16sdtfl w16du">
   <w:docDefaults>
     <w:rPrDefault>
       <w:rPr>
@@ -6199,6 +6063,10 @@
 </file>
 
 <file path=customXml/item1.xml><?xml version="1.0" encoding="utf-8"?>
+<b:Sources xmlns:b="http://schemas.openxmlformats.org/officeDocument/2006/bibliography" xmlns="http://schemas.openxmlformats.org/officeDocument/2006/bibliography" SelectedStyle="/APASixthEditionOfficeOnline.xsl" StyleName="APA" Version="6"/>
+</file>
+
+<file path=customXml/item2.xml><?xml version="1.0" encoding="utf-8"?>
 <?mso-contentType ?>
 <FormTemplates xmlns="http://schemas.microsoft.com/sharepoint/v3/contenttype/forms">
   <Display>DocumentLibraryForm</Display>
@@ -6207,7 +6075,7 @@
 </FormTemplates>
 </file>
 
-<file path=customXml/item2.xml><?xml version="1.0" encoding="utf-8"?>
+<file path=customXml/item3.xml><?xml version="1.0" encoding="utf-8"?>
 <p:properties xmlns:p="http://schemas.microsoft.com/office/2006/metadata/properties" xmlns:xsi="http://www.w3.org/2001/XMLSchema-instance" xmlns:pc="http://schemas.microsoft.com/office/infopath/2007/PartnerControls">
   <documentManagement>
     <lcf76f155ced4ddcb4097134ff3c332f xmlns="7c2b23c5-f0f6-494e-a972-904d2b5aa188">
@@ -6218,7 +6086,7 @@
 </p:properties>
 </file>
 
-<file path=customXml/item3.xml><?xml version="1.0" encoding="utf-8"?>
+<file path=customXml/item4.xml><?xml version="1.0" encoding="utf-8"?>
 <ct:contentTypeSchema xmlns:ct="http://schemas.microsoft.com/office/2006/metadata/contentType" xmlns:ma="http://schemas.microsoft.com/office/2006/metadata/properties/metaAttributes" ct:_="" ma:_="" ma:contentTypeName="Documento" ma:contentTypeID="0x01010036072C9B38809549A2B72CB8439669F6" ma:contentTypeVersion="12" ma:contentTypeDescription="Crear nuevo documento." ma:contentTypeScope="" ma:versionID="8c43608d1ea354ecec1eca3cb8868383">
   <xsd:schema xmlns:xsd="http://www.w3.org/2001/XMLSchema" xmlns:xs="http://www.w3.org/2001/XMLSchema" xmlns:p="http://schemas.microsoft.com/office/2006/metadata/properties" xmlns:ns2="7c2b23c5-f0f6-494e-a972-904d2b5aa188" xmlns:ns3="1165cbe2-6ec1-4c12-b24a-c2e9d7b0a226" targetNamespace="http://schemas.microsoft.com/office/2006/metadata/properties" ma:root="true" ma:fieldsID="a45b08e04aa5a521668e5636ef4aeb18" ns2:_="" ns3:_="">
     <xsd:import namespace="7c2b23c5-f0f6-494e-a972-904d2b5aa188"/>
@@ -6435,11 +6303,15 @@
 </ct:contentTypeSchema>
 </file>
 
-<file path=customXml/item4.xml><?xml version="1.0" encoding="utf-8"?>
-<b:Sources xmlns:b="http://schemas.openxmlformats.org/officeDocument/2006/bibliography" xmlns="http://schemas.openxmlformats.org/officeDocument/2006/bibliography" SelectedStyle="/APASixthEditionOfficeOnline.xsl" StyleName="APA" Version="6"/>
+<file path=customXml/itemProps1.xml><?xml version="1.0" encoding="utf-8"?>
+<ds:datastoreItem xmlns:ds="http://schemas.openxmlformats.org/officeDocument/2006/customXml" ds:itemID="{0454E3FB-F721-064B-9D2A-7F3C79A99D80}">
+  <ds:schemaRefs>
+    <ds:schemaRef ds:uri="http://schemas.openxmlformats.org/officeDocument/2006/bibliography"/>
+  </ds:schemaRefs>
+</ds:datastoreItem>
 </file>
 
-<file path=customXml/itemProps1.xml><?xml version="1.0" encoding="utf-8"?>
+<file path=customXml/itemProps2.xml><?xml version="1.0" encoding="utf-8"?>
 <ds:datastoreItem xmlns:ds="http://schemas.openxmlformats.org/officeDocument/2006/customXml" ds:itemID="{A5F3C656-5EB7-40F8-B2E0-751750C0B33F}">
   <ds:schemaRefs>
     <ds:schemaRef ds:uri="http://schemas.microsoft.com/sharepoint/v3/contenttype/forms"/>
@@ -6447,7 +6319,7 @@
 </ds:datastoreItem>
 </file>
 
-<file path=customXml/itemProps2.xml><?xml version="1.0" encoding="utf-8"?>
+<file path=customXml/itemProps3.xml><?xml version="1.0" encoding="utf-8"?>
 <ds:datastoreItem xmlns:ds="http://schemas.openxmlformats.org/officeDocument/2006/customXml" ds:itemID="{84128947-DF3E-4706-92AA-2E77319A266D}">
   <ds:schemaRefs>
     <ds:schemaRef ds:uri="http://schemas.microsoft.com/office/2006/metadata/properties"/>
@@ -6458,7 +6330,7 @@
 </ds:datastoreItem>
 </file>
 
-<file path=customXml/itemProps3.xml><?xml version="1.0" encoding="utf-8"?>
+<file path=customXml/itemProps4.xml><?xml version="1.0" encoding="utf-8"?>
 <ds:datastoreItem xmlns:ds="http://schemas.openxmlformats.org/officeDocument/2006/customXml" ds:itemID="{DC02892F-A4F4-4CE7-9567-64C6AF22E93D}">
   <ds:schemaRefs>
     <ds:schemaRef ds:uri="http://schemas.microsoft.com/office/2006/metadata/contentType"/>
@@ -6475,12 +6347,4 @@
     <ds:schemaRef ds:uri="http://schemas.microsoft.com/internal/obd"/>
   </ds:schemaRefs>
 </ds:datastoreItem>
-</file>
-
-<file path=customXml/itemProps4.xml><?xml version="1.0" encoding="utf-8"?>
-<ds:datastoreItem xmlns:ds="http://schemas.openxmlformats.org/officeDocument/2006/customXml" ds:itemID="{0454E3FB-F721-064B-9D2A-7F3C79A99D80}">
-  <ds:schemaRefs>
-    <ds:schemaRef ds:uri="http://schemas.openxmlformats.org/officeDocument/2006/bibliography"/>
-  </ds:schemaRefs>
-</ds:datastoreItem>
 </file>
</xml_diff>